<commit_message>
updated assignment 4 weekly assignments cs4384
</commit_message>
<xml_diff>
--- a/Fall_2018/CS4348/WeeklyAssignments/CS4348_Assignment4_dsc160130.docx
+++ b/Fall_2018/CS4348/WeeklyAssignments/CS4348_Assignment4_dsc160130.docx
@@ -53,15 +53,7 @@
           <w:sz w:val="24"/>
           <w:szCs w:val="24"/>
         </w:rPr>
-        <w:t xml:space="preserve">1) </w:t>
-      </w:r>
-      <w:r>
-        <w:rPr>
-          <w:rFonts w:ascii="Times New Roman" w:hAnsi="Times New Roman"/>
-          <w:sz w:val="24"/>
-          <w:szCs w:val="24"/>
-        </w:rPr>
-        <w:t>Discuss two problems in fixed partitioning.</w:t>
+        <w:t>1) Discuss two problems in fixed partitioning.</w:t>
       </w:r>
     </w:p>
     <w:p>
@@ -115,15 +107,7 @@
           <w:sz w:val="24"/>
           <w:szCs w:val="24"/>
         </w:rPr>
-        <w:t xml:space="preserve">2) </w:t>
-      </w:r>
-      <w:r>
-        <w:rPr>
-          <w:rFonts w:ascii="Times New Roman" w:hAnsi="Times New Roman"/>
-          <w:sz w:val="24"/>
-          <w:szCs w:val="24"/>
-        </w:rPr>
-        <w:t>Explain how relative addressing supports relocation.</w:t>
+        <w:t>2) Explain how relative addressing supports relocation.</w:t>
       </w:r>
     </w:p>
     <w:p>
@@ -177,15 +161,7 @@
           <w:sz w:val="24"/>
           <w:szCs w:val="24"/>
         </w:rPr>
-        <w:t xml:space="preserve">3) </w:t>
-      </w:r>
-      <w:r>
-        <w:rPr>
-          <w:rFonts w:ascii="Times New Roman" w:hAnsi="Times New Roman"/>
-          <w:sz w:val="24"/>
-          <w:szCs w:val="24"/>
-        </w:rPr>
-        <w:t>Given a 32 Megabyte memory space, illustrate the memory configuration after the each of the following requests using the Buddy System.  Use a rule of first allocating the left block of a split pair or when more than one block of the same size is available.</w:t>
+        <w:t>3) Given a 32 Megabyte memory space, illustrate the memory configuration after the each of the following requests using the Buddy System.  Use a rule of first allocating the left block of a split pair or when more than one block of the same size is available.</w:t>
       </w:r>
     </w:p>
     <w:p>
@@ -536,19 +512,31 @@
     <w:p>
       <w:pPr>
         <w:pStyle w:val="Normal"/>
-        <w:rPr>
-          <w:rFonts w:ascii="Times New Roman" w:hAnsi="Times New Roman"/>
-          <w:sz w:val="24"/>
-          <w:szCs w:val="24"/>
-        </w:rPr>
-      </w:pPr>
-      <w:r>
-        <w:rPr>
-          <w:rFonts w:ascii="Times New Roman" w:hAnsi="Times New Roman"/>
-          <w:sz w:val="24"/>
-          <w:szCs w:val="24"/>
-        </w:rPr>
-        <w:t>P1:Releases 4M</w:t>
+        <w:rPr/>
+      </w:pPr>
+      <w:r>
+        <w:rPr>
+          <w:rFonts w:ascii="Times New Roman" w:hAnsi="Times New Roman"/>
+          <w:sz w:val="24"/>
+          <w:szCs w:val="24"/>
+        </w:rPr>
+        <w:t xml:space="preserve">P1:Releases </w:t>
+      </w:r>
+      <w:r>
+        <w:rPr>
+          <w:rFonts w:ascii="Times New Roman" w:hAnsi="Times New Roman"/>
+          <w:sz w:val="24"/>
+          <w:szCs w:val="24"/>
+        </w:rPr>
+        <w:t>2</w:t>
+      </w:r>
+      <w:r>
+        <w:rPr>
+          <w:rFonts w:ascii="Times New Roman" w:hAnsi="Times New Roman"/>
+          <w:sz w:val="24"/>
+          <w:szCs w:val="24"/>
+        </w:rPr>
+        <w:t>M</w:t>
         <w:tab/>
         <w:t>[---4M</w:t>
       </w:r>
@@ -669,6 +657,103 @@
           <w:szCs w:val="24"/>
         </w:rPr>
         <w:t>--------]</w:t>
+      </w:r>
+    </w:p>
+    <w:p>
+      <w:pPr>
+        <w:pStyle w:val="Normal"/>
+        <w:rPr>
+          <w:rFonts w:ascii="Times New Roman" w:hAnsi="Times New Roman"/>
+          <w:sz w:val="24"/>
+          <w:szCs w:val="24"/>
+        </w:rPr>
+      </w:pPr>
+      <w:r>
+        <w:rPr/>
+      </w:r>
+    </w:p>
+    <w:p>
+      <w:pPr>
+        <w:pStyle w:val="Normal"/>
+        <w:rPr/>
+      </w:pPr>
+      <w:r>
+        <w:rPr>
+          <w:rFonts w:ascii="Times New Roman" w:hAnsi="Times New Roman"/>
+          <w:sz w:val="24"/>
+          <w:szCs w:val="24"/>
+        </w:rPr>
+        <w:t xml:space="preserve">4) </w:t>
+      </w:r>
+      <w:r>
+        <w:rPr>
+          <w:rFonts w:ascii="Times New Roman" w:hAnsi="Times New Roman"/>
+          <w:sz w:val="24"/>
+          <w:szCs w:val="24"/>
+        </w:rPr>
+        <w:t xml:space="preserve">In the segmentation scheme, how is a virtual address translated into a physical address? </w:t>
+      </w:r>
+    </w:p>
+    <w:p>
+      <w:pPr>
+        <w:pStyle w:val="Normal"/>
+        <w:rPr/>
+      </w:pPr>
+      <w:r>
+        <w:rPr>
+          <w:rFonts w:ascii="Times New Roman" w:hAnsi="Times New Roman"/>
+          <w:sz w:val="24"/>
+          <w:szCs w:val="24"/>
+        </w:rPr>
+        <w:t xml:space="preserve">This process consists of four steps. The first step is to extract the segment number as the leftmost n bits on a logical address. Then, use segment number to find the starting physical address </w:t>
+      </w:r>
+      <w:r>
+        <w:rPr>
+          <w:rFonts w:ascii="Times New Roman" w:hAnsi="Times New Roman"/>
+          <w:sz w:val="24"/>
+          <w:szCs w:val="24"/>
+        </w:rPr>
+        <w:t>from the process segment table, then add it with the offset if it meets the next condition. This condition is that the offset needs to be lesser than the length found, and if not, it is invalid. Finally, the resulting address from adding the starting physical address and the offset is the physical address.</w:t>
+      </w:r>
+    </w:p>
+    <w:p>
+      <w:pPr>
+        <w:pStyle w:val="Normal"/>
+        <w:rPr>
+          <w:rFonts w:ascii="Times New Roman" w:hAnsi="Times New Roman"/>
+          <w:sz w:val="24"/>
+          <w:szCs w:val="24"/>
+        </w:rPr>
+      </w:pPr>
+      <w:r>
+        <w:rPr/>
+      </w:r>
+    </w:p>
+    <w:p>
+      <w:pPr>
+        <w:pStyle w:val="Normal"/>
+        <w:rPr/>
+      </w:pPr>
+      <w:r>
+        <w:rPr>
+          <w:rFonts w:ascii="Times New Roman" w:hAnsi="Times New Roman"/>
+          <w:sz w:val="24"/>
+          <w:szCs w:val="24"/>
+        </w:rPr>
+        <w:t>5) Explain what happens when a page fault occurs.</w:t>
+      </w:r>
+    </w:p>
+    <w:p>
+      <w:pPr>
+        <w:pStyle w:val="Normal"/>
+        <w:rPr>
+          <w:rFonts w:ascii="Times New Roman" w:hAnsi="Times New Roman"/>
+          <w:sz w:val="24"/>
+          <w:szCs w:val="24"/>
+        </w:rPr>
+      </w:pPr>
+      <w:r>
+        <w:rPr/>
       </w:r>
     </w:p>
     <w:sectPr>
@@ -678,6 +763,7 @@
       <w:pgNumType w:fmt="decimal"/>
       <w:formProt w:val="false"/>
       <w:textDirection w:val="lrTb"/>
+      <w:docGrid w:type="default" w:linePitch="100" w:charSpace="0"/>
     </w:sectPr>
   </w:body>
 </w:document>
@@ -690,15 +776,12 @@
       <w:rPr>
         <w:rFonts w:ascii="Liberation Serif" w:hAnsi="Liberation Serif" w:eastAsia="Droid Sans Fallback" w:cs="Droid Sans Devanagari"/>
         <w:kern w:val="2"/>
-        <w:sz w:val="24"/>
         <w:szCs w:val="24"/>
         <w:lang w:val="en-US" w:eastAsia="zh-CN" w:bidi="hi-IN"/>
       </w:rPr>
     </w:rPrDefault>
     <w:pPrDefault>
-      <w:pPr>
-        <w:widowControl/>
-      </w:pPr>
+      <w:pPr/>
     </w:pPrDefault>
   </w:docDefaults>
   <w:style w:type="paragraph" w:styleId="Normal">
@@ -706,6 +789,8 @@
     <w:qFormat/>
     <w:pPr>
       <w:widowControl/>
+      <w:bidi w:val="0"/>
+      <w:jc w:val="left"/>
     </w:pPr>
     <w:rPr>
       <w:rFonts w:ascii="Liberation Serif" w:hAnsi="Liberation Serif" w:eastAsia="Droid Sans Fallback" w:cs="Droid Sans Devanagari"/>

</xml_diff>